<commit_message>
Cambio una cosa en la documentacion y agrego .pdf
</commit_message>
<xml_diff>
--- a/TP-OPF5-Documentacion/Documentacion Entrega 8.docx
+++ b/TP-OPF5-Documentacion/Documentacion Entrega 8.docx
@@ -78,16 +78,7 @@
           <w:sz w:val="24"/>
           <w:szCs w:val="24"/>
         </w:rPr>
-        <w:t>La tabla de J</w:t>
-      </w:r>
-      <w:bookmarkStart w:id="0" w:name="_GoBack"/>
-      <w:bookmarkEnd w:id="0"/>
-      <w:r>
-        <w:rPr>
-          <w:sz w:val="24"/>
-          <w:szCs w:val="24"/>
-        </w:rPr>
-        <w:t>ugadores, cuenta con la misma estructura que el objeto Jugador en el diagrama de objetos. La tabla no necesita otros campos para reflejar algún tipo de diferencia con el diagrama de objetos.</w:t>
+        <w:t>La tabla de Jugadores, cuenta con la misma estructura que el objeto Jugador en el diagrama de objetos. La tabla no necesita otros campos para reflejar algún tipo de diferencia con el diagrama de objetos.</w:t>
       </w:r>
     </w:p>
     <w:p>
@@ -213,6 +204,28 @@
         </w:rPr>
         <w:t xml:space="preserve"> cuenta con un id que es el referenciado por la inscripción y además la descripción que dice que tipo de inscripción es.</w:t>
       </w:r>
+    </w:p>
+    <w:p>
+      <w:pPr>
+        <w:pStyle w:val="Prrafodelista"/>
+        <w:numPr>
+          <w:ilvl w:val="0"/>
+          <w:numId w:val="1"/>
+        </w:numPr>
+        <w:rPr>
+          <w:sz w:val="24"/>
+          <w:szCs w:val="24"/>
+        </w:rPr>
+      </w:pPr>
+      <w:r>
+        <w:rPr>
+          <w:sz w:val="24"/>
+          <w:szCs w:val="24"/>
+        </w:rPr>
+        <w:t>Los métodos que correspondían a confirmar una inscripción y un partido, actuarían sobre los campos confirmado/a, poniendo una S en caso de estar confirmado y una N en caso de no estarlo.</w:t>
+      </w:r>
+      <w:bookmarkStart w:id="0" w:name="_GoBack"/>
+      <w:bookmarkEnd w:id="0"/>
     </w:p>
     <w:sectPr>
       <w:pgSz w:w="12240" w:h="15840"/>

</xml_diff>

<commit_message>
Actualizo justificacion tabla reemplazos
</commit_message>
<xml_diff>
--- a/TP-OPF5-Documentacion/Documentacion Entrega 8.docx
+++ b/TP-OPF5-Documentacion/Documentacion Entrega 8.docx
@@ -224,8 +224,76 @@
         </w:rPr>
         <w:t>Los métodos que correspondían a confirmar una inscripción y un partido, actuarían sobre los campos confirmado/a, poniendo una S en caso de estar confirmado y una N en caso de no estarlo.</w:t>
       </w:r>
+    </w:p>
+    <w:p>
+      <w:pPr>
+        <w:pStyle w:val="Prrafodelista"/>
+        <w:numPr>
+          <w:ilvl w:val="0"/>
+          <w:numId w:val="1"/>
+        </w:numPr>
+        <w:rPr>
+          <w:sz w:val="24"/>
+          <w:szCs w:val="24"/>
+        </w:rPr>
+      </w:pPr>
       <w:bookmarkStart w:id="0" w:name="_GoBack"/>
       <w:bookmarkEnd w:id="0"/>
+      <w:r>
+        <w:rPr>
+          <w:sz w:val="24"/>
+          <w:szCs w:val="24"/>
+        </w:rPr>
+        <w:t xml:space="preserve">Para resolver el requerimiento del punto d, como elegimos un </w:t>
+      </w:r>
+      <w:proofErr w:type="spellStart"/>
+      <w:r>
+        <w:rPr>
+          <w:sz w:val="24"/>
+          <w:szCs w:val="24"/>
+        </w:rPr>
+        <w:t>trigger</w:t>
+      </w:r>
+      <w:proofErr w:type="spellEnd"/>
+      <w:r>
+        <w:rPr>
+          <w:sz w:val="24"/>
+          <w:szCs w:val="24"/>
+        </w:rPr>
+        <w:t xml:space="preserve">, decidimos reflejar en el modelo los reemplazos que proponía un jugador para que quede constancia y </w:t>
+      </w:r>
+      <w:proofErr w:type="spellStart"/>
+      <w:r>
+        <w:rPr>
+          <w:sz w:val="24"/>
+          <w:szCs w:val="24"/>
+        </w:rPr>
+        <w:t>asi</w:t>
+      </w:r>
+      <w:proofErr w:type="spellEnd"/>
+      <w:r>
+        <w:rPr>
+          <w:sz w:val="24"/>
+          <w:szCs w:val="24"/>
+        </w:rPr>
+        <w:t xml:space="preserve"> poder utilizarlo en el mismo </w:t>
+      </w:r>
+      <w:proofErr w:type="spellStart"/>
+      <w:r>
+        <w:rPr>
+          <w:sz w:val="24"/>
+          <w:szCs w:val="24"/>
+        </w:rPr>
+        <w:t>trigger</w:t>
+      </w:r>
+      <w:proofErr w:type="spellEnd"/>
+      <w:r>
+        <w:rPr>
+          <w:sz w:val="24"/>
+          <w:szCs w:val="24"/>
+        </w:rPr>
+        <w:t>.</w:t>
+      </w:r>
     </w:p>
     <w:sectPr>
       <w:pgSz w:w="12240" w:h="15840"/>
@@ -556,6 +624,11 @@
       <w:contextualSpacing/>
     </w:pPr>
   </w:style>
+  <w:style w:type="character" w:customStyle="1" w:styleId="5yl5">
+    <w:name w:val="_5yl5"/>
+    <w:basedOn w:val="Fuentedeprrafopredeter"/>
+    <w:rsid w:val="00F06FED"/>
+  </w:style>
 </w:styles>
 </file>
 
@@ -756,6 +829,11 @@
       <w:ind w:left="720"/>
       <w:contextualSpacing/>
     </w:pPr>
+  </w:style>
+  <w:style w:type="character" w:customStyle="1" w:styleId="5yl5">
+    <w:name w:val="_5yl5"/>
+    <w:basedOn w:val="Fuentedeprrafopredeter"/>
+    <w:rsid w:val="00F06FED"/>
   </w:style>
 </w:styles>
 </file>

</xml_diff>